<commit_message>
Add draw function and enhance the responsive design
</commit_message>
<xml_diff>
--- a/documentation/Dokumentation.docx
+++ b/documentation/Dokumentation.docx
@@ -1511,14 +1511,7 @@
           <w:color w:val="000000"/>
           <w:szCs w:val="24"/>
         </w:rPr>
-        <w:t>In case you see the below screen, you will need to d</w:t>
-      </w:r>
-      <w:r>
-        <w:rPr>
-          <w:color w:val="000000"/>
-          <w:szCs w:val="24"/>
-        </w:rPr>
-        <w:t xml:space="preserve">ownload Android SDK from </w:t>
+        <w:t xml:space="preserve">In case you see the below screen, you will need to download Android SDK from </w:t>
       </w:r>
       <w:hyperlink r:id="rId15" w:history="1">
         <w:r>
@@ -4237,7 +4230,7 @@
           </mc:Choice>
           <mc:Fallback>
             <w:pict>
-              <v:shapetype w14:anchorId="072554C1" id="_x0000_t38" coordsize="21600,21600" o:spt="38" o:oned="t" path="m,c@0,0@1,5400@1,10800@1,16200@2,21600,21600,21600e" filled="f">
+              <v:shapetype w14:anchorId="252B0ECB" id="_x0000_t38" coordsize="21600,21600" o:spt="38" o:oned="t" path="m,c@0,0@1,5400@1,10800@1,16200@2,21600,21600,21600e" filled="f">
                 <v:formulas>
                   <v:f eqn="mid #0 0"/>
                   <v:f eqn="val #0"/>
@@ -4326,7 +4319,7 @@
           </mc:Choice>
           <mc:Fallback>
             <w:pict>
-              <v:shape w14:anchorId="54915B05" id="Connector: Curved 45" o:spid="_x0000_s1026" type="#_x0000_t38" style="position:absolute;margin-left:182.75pt;margin-top:224.35pt;width:49.5pt;height:108.75pt;flip:x y;z-index:251602944;visibility:visible;mso-wrap-style:square;mso-width-percent:0;mso-height-percent:0;mso-wrap-distance-left:9pt;mso-wrap-distance-top:0;mso-wrap-distance-right:9pt;mso-wrap-distance-bottom:0;mso-position-horizontal:absolute;mso-position-horizontal-relative:text;mso-position-vertical:absolute;mso-position-vertical-relative:text;mso-width-percent:0;mso-height-percent:0;mso-width-relative:margin;mso-height-relative:margin" o:gfxdata="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" adj="21228" strokecolor="#4579b8 [3044]">
+              <v:shape w14:anchorId="1B1917D5" id="Connector: Curved 45" o:spid="_x0000_s1026" type="#_x0000_t38" style="position:absolute;margin-left:182.75pt;margin-top:224.35pt;width:49.5pt;height:108.75pt;flip:x y;z-index:251602944;visibility:visible;mso-wrap-style:square;mso-width-percent:0;mso-height-percent:0;mso-wrap-distance-left:9pt;mso-wrap-distance-top:0;mso-wrap-distance-right:9pt;mso-wrap-distance-bottom:0;mso-position-horizontal:absolute;mso-position-horizontal-relative:text;mso-position-vertical:absolute;mso-position-vertical-relative:text;mso-width-percent:0;mso-height-percent:0;mso-width-relative:margin;mso-height-relative:margin" o:gfxdata="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" adj="21228" strokecolor="#4579b8 [3044]">
                 <v:stroke startarrow="block" endarrow="block"/>
               </v:shape>
             </w:pict>
@@ -4403,7 +4396,7 @@
           </mc:Choice>
           <mc:Fallback>
             <w:pict>
-              <v:shape w14:anchorId="1BD00B0B" id="Connector: Curved 44" o:spid="_x0000_s1026" type="#_x0000_t38" style="position:absolute;margin-left:175.2pt;margin-top:186.15pt;width:57pt;height:171pt;flip:x y;z-index:251582464;visibility:visible;mso-wrap-style:square;mso-width-percent:0;mso-height-percent:0;mso-wrap-distance-left:9pt;mso-wrap-distance-top:0;mso-wrap-distance-right:9pt;mso-wrap-distance-bottom:0;mso-position-horizontal:absolute;mso-position-horizontal-relative:text;mso-position-vertical:absolute;mso-position-vertical-relative:text;mso-width-percent:0;mso-height-percent:0;mso-width-relative:margin;mso-height-relative:margin" o:gfxdata="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" adj="22361" strokecolor="#4579b8 [3044]">
+              <v:shape w14:anchorId="542AD8AD" id="Connector: Curved 44" o:spid="_x0000_s1026" type="#_x0000_t38" style="position:absolute;margin-left:175.2pt;margin-top:186.15pt;width:57pt;height:171pt;flip:x y;z-index:251582464;visibility:visible;mso-wrap-style:square;mso-width-percent:0;mso-height-percent:0;mso-wrap-distance-left:9pt;mso-wrap-distance-top:0;mso-wrap-distance-right:9pt;mso-wrap-distance-bottom:0;mso-position-horizontal:absolute;mso-position-horizontal-relative:text;mso-position-vertical:absolute;mso-position-vertical-relative:text;mso-width-percent:0;mso-height-percent:0;mso-width-relative:margin;mso-height-relative:margin" o:gfxdata="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" adj="22361" strokecolor="#4579b8 [3044]">
                 <v:stroke startarrow="block" endarrow="block"/>
               </v:shape>
             </w:pict>
@@ -4480,7 +4473,7 @@
           </mc:Choice>
           <mc:Fallback>
             <w:pict>
-              <v:shape w14:anchorId="7DEE3C95" id="Connector: Curved 43" o:spid="_x0000_s1026" type="#_x0000_t38" style="position:absolute;margin-left:161.7pt;margin-top:183.15pt;width:1in;height:207pt;flip:x y;z-index:251561984;visibility:visible;mso-wrap-style:square;mso-width-percent:0;mso-height-percent:0;mso-wrap-distance-left:9pt;mso-wrap-distance-top:0;mso-wrap-distance-right:9pt;mso-wrap-distance-bottom:0;mso-position-horizontal:absolute;mso-position-horizontal-relative:text;mso-position-vertical:absolute;mso-position-vertical-relative:text;mso-width-percent:0;mso-height-percent:0;mso-width-relative:margin;mso-height-relative:margin" o:gfxdata="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" adj="25262" strokecolor="#4579b8 [3044]">
+              <v:shape w14:anchorId="545C73EB" id="Connector: Curved 43" o:spid="_x0000_s1026" type="#_x0000_t38" style="position:absolute;margin-left:161.7pt;margin-top:183.15pt;width:1in;height:207pt;flip:x y;z-index:251561984;visibility:visible;mso-wrap-style:square;mso-width-percent:0;mso-height-percent:0;mso-wrap-distance-left:9pt;mso-wrap-distance-top:0;mso-wrap-distance-right:9pt;mso-wrap-distance-bottom:0;mso-position-horizontal:absolute;mso-position-horizontal-relative:text;mso-position-vertical:absolute;mso-position-vertical-relative:text;mso-width-percent:0;mso-height-percent:0;mso-width-relative:margin;mso-height-relative:margin" o:gfxdata="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" adj="25262" strokecolor="#4579b8 [3044]">
                 <v:stroke startarrow="block" endarrow="block"/>
               </v:shape>
             </w:pict>
@@ -4549,7 +4542,7 @@
           </mc:Choice>
           <mc:Fallback>
             <w:pict>
-              <v:shape w14:anchorId="1328F90E" id="Connector: Curved 48" o:spid="_x0000_s1026" type="#_x0000_t38" style="position:absolute;margin-left:328.25pt;margin-top:180.9pt;width:19.5pt;height:19.5pt;flip:y;z-index:251669504;visibility:visible;mso-wrap-style:square;mso-wrap-distance-left:9pt;mso-wrap-distance-top:0;mso-wrap-distance-right:9pt;mso-wrap-distance-bottom:0;mso-position-horizontal:absolute;mso-position-horizontal-relative:text;mso-position-vertical:absolute;mso-position-vertical-relative:text" o:gfxdata="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" adj="10800" strokecolor="#4579b8 [3044]">
+              <v:shape w14:anchorId="5636E67E" id="Connector: Curved 48" o:spid="_x0000_s1026" type="#_x0000_t38" style="position:absolute;margin-left:328.25pt;margin-top:180.9pt;width:19.5pt;height:19.5pt;flip:y;z-index:251669504;visibility:visible;mso-wrap-style:square;mso-wrap-distance-left:9pt;mso-wrap-distance-top:0;mso-wrap-distance-right:9pt;mso-wrap-distance-bottom:0;mso-position-horizontal:absolute;mso-position-horizontal-relative:text;mso-position-vertical:absolute;mso-position-vertical-relative:text" o:gfxdata="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" adj="10800" strokecolor="#4579b8 [3044]">
                 <v:stroke startarrow="block" endarrow="block"/>
               </v:shape>
             </w:pict>
@@ -4618,7 +4611,7 @@
           </mc:Choice>
           <mc:Fallback>
             <w:pict>
-              <v:shape w14:anchorId="43AB1A29" id="Connector: Curved 49" o:spid="_x0000_s1026" type="#_x0000_t38" style="position:absolute;margin-left:328.25pt;margin-top:243.9pt;width:19.5pt;height:0;z-index:251694080;visibility:visible;mso-wrap-style:square;mso-wrap-distance-left:9pt;mso-wrap-distance-top:0;mso-wrap-distance-right:9pt;mso-wrap-distance-bottom:0;mso-position-horizontal:absolute;mso-position-horizontal-relative:text;mso-position-vertical:absolute;mso-position-vertical-relative:text" o:gfxdata="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" adj="10800" strokecolor="#4579b8 [3044]">
+              <v:shape w14:anchorId="6DB8312D" id="Connector: Curved 49" o:spid="_x0000_s1026" type="#_x0000_t38" style="position:absolute;margin-left:328.25pt;margin-top:243.9pt;width:19.5pt;height:0;z-index:251694080;visibility:visible;mso-wrap-style:square;mso-wrap-distance-left:9pt;mso-wrap-distance-top:0;mso-wrap-distance-right:9pt;mso-wrap-distance-bottom:0;mso-position-horizontal:absolute;mso-position-horizontal-relative:text;mso-position-vertical:absolute;mso-position-vertical-relative:text" o:gfxdata="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" adj="10800" strokecolor="#4579b8 [3044]">
                 <v:stroke startarrow="block" endarrow="block"/>
               </v:shape>
             </w:pict>
@@ -4687,7 +4680,7 @@
           </mc:Choice>
           <mc:Fallback>
             <w:pict>
-              <v:shape w14:anchorId="55E0E5D1" id="Connector: Curved 52" o:spid="_x0000_s1026" type="#_x0000_t38" style="position:absolute;margin-left:332.75pt;margin-top:330.15pt;width:15pt;height:10.5pt;z-index:251778048;visibility:visible;mso-wrap-style:square;mso-wrap-distance-left:9pt;mso-wrap-distance-top:0;mso-wrap-distance-right:9pt;mso-wrap-distance-bottom:0;mso-position-horizontal:absolute;mso-position-horizontal-relative:text;mso-position-vertical:absolute;mso-position-vertical-relative:text" o:gfxdata="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" adj="10800" strokecolor="#4579b8 [3044]">
+              <v:shape w14:anchorId="771EC17D" id="Connector: Curved 52" o:spid="_x0000_s1026" type="#_x0000_t38" style="position:absolute;margin-left:332.75pt;margin-top:330.15pt;width:15pt;height:10.5pt;z-index:251778048;visibility:visible;mso-wrap-style:square;mso-wrap-distance-left:9pt;mso-wrap-distance-top:0;mso-wrap-distance-right:9pt;mso-wrap-distance-bottom:0;mso-position-horizontal:absolute;mso-position-horizontal-relative:text;mso-position-vertical:absolute;mso-position-vertical-relative:text" o:gfxdata="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" adj="10800" strokecolor="#4579b8 [3044]">
                 <v:stroke startarrow="block" endarrow="block"/>
               </v:shape>
             </w:pict>
@@ -4756,7 +4749,7 @@
           </mc:Choice>
           <mc:Fallback>
             <w:pict>
-              <v:shape w14:anchorId="6DE0B6CA" id="Connector: Curved 51" o:spid="_x0000_s1026" type="#_x0000_t38" style="position:absolute;margin-left:328.25pt;margin-top:346.65pt;width:19.5pt;height:16.5pt;flip:y;z-index:251749376;visibility:visible;mso-wrap-style:square;mso-wrap-distance-left:9pt;mso-wrap-distance-top:0;mso-wrap-distance-right:9pt;mso-wrap-distance-bottom:0;mso-position-horizontal:absolute;mso-position-horizontal-relative:text;mso-position-vertical:absolute;mso-position-vertical-relative:text" o:gfxdata="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" adj="10800" strokecolor="#4579b8 [3044]">
+              <v:shape w14:anchorId="14463C27" id="Connector: Curved 51" o:spid="_x0000_s1026" type="#_x0000_t38" style="position:absolute;margin-left:328.25pt;margin-top:346.65pt;width:19.5pt;height:16.5pt;flip:y;z-index:251749376;visibility:visible;mso-wrap-style:square;mso-wrap-distance-left:9pt;mso-wrap-distance-top:0;mso-wrap-distance-right:9pt;mso-wrap-distance-bottom:0;mso-position-horizontal:absolute;mso-position-horizontal-relative:text;mso-position-vertical:absolute;mso-position-vertical-relative:text" o:gfxdata="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" adj="10800" strokecolor="#4579b8 [3044]">
                 <v:stroke startarrow="block" endarrow="block"/>
               </v:shape>
             </w:pict>
@@ -4825,7 +4818,7 @@
           </mc:Choice>
           <mc:Fallback>
             <w:pict>
-              <v:shape w14:anchorId="1F012099" id="Connector: Curved 53" o:spid="_x0000_s1026" type="#_x0000_t38" style="position:absolute;margin-left:332.75pt;margin-top:388.65pt;width:20.25pt;height:0;z-index:251807744;visibility:visible;mso-wrap-style:square;mso-wrap-distance-left:9pt;mso-wrap-distance-top:0;mso-wrap-distance-right:9pt;mso-wrap-distance-bottom:0;mso-position-horizontal:absolute;mso-position-horizontal-relative:text;mso-position-vertical:absolute;mso-position-vertical-relative:text" o:gfxdata="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" adj="10800" strokecolor="#4579b8 [3044]">
+              <v:shape w14:anchorId="46EE9FE7" id="Connector: Curved 53" o:spid="_x0000_s1026" type="#_x0000_t38" style="position:absolute;margin-left:332.75pt;margin-top:388.65pt;width:20.25pt;height:0;z-index:251807744;visibility:visible;mso-wrap-style:square;mso-wrap-distance-left:9pt;mso-wrap-distance-top:0;mso-wrap-distance-right:9pt;mso-wrap-distance-bottom:0;mso-position-horizontal:absolute;mso-position-horizontal-relative:text;mso-position-vertical:absolute;mso-position-vertical-relative:text" o:gfxdata="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" adj="10800" strokecolor="#4579b8 [3044]">
                 <v:stroke startarrow="block" endarrow="block"/>
               </v:shape>
             </w:pict>
@@ -4988,7 +4981,7 @@
           </mc:Choice>
           <mc:Fallback>
             <w:pict>
-              <v:shape w14:anchorId="473980F8" id="Connector: Curved 50" o:spid="_x0000_s1026" type="#_x0000_t38" style="position:absolute;margin-left:328.25pt;margin-top:222.3pt;width:30.75pt;height:39.75pt;z-index:251720704;visibility:visible;mso-wrap-style:square;mso-wrap-distance-left:9pt;mso-wrap-distance-top:0;mso-wrap-distance-right:9pt;mso-wrap-distance-bottom:0;mso-position-horizontal:absolute;mso-position-horizontal-relative:text;mso-position-vertical:absolute;mso-position-vertical-relative:text" o:gfxdata="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" adj="10800" strokecolor="#4579b8 [3044]">
+              <v:shape w14:anchorId="2C5A23A4" id="Connector: Curved 50" o:spid="_x0000_s1026" type="#_x0000_t38" style="position:absolute;margin-left:328.25pt;margin-top:222.3pt;width:30.75pt;height:39.75pt;z-index:251720704;visibility:visible;mso-wrap-style:square;mso-wrap-distance-left:9pt;mso-wrap-distance-top:0;mso-wrap-distance-right:9pt;mso-wrap-distance-bottom:0;mso-position-horizontal:absolute;mso-position-horizontal-relative:text;mso-position-vertical:absolute;mso-position-vertical-relative:text" o:gfxdata="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" adj="10800" strokecolor="#4579b8 [3044]">
                 <v:stroke startarrow="block" endarrow="block"/>
               </v:shape>
             </w:pict>
@@ -5057,7 +5050,7 @@
           </mc:Choice>
           <mc:Fallback>
             <w:pict>
-              <v:shape w14:anchorId="2935794F" id="Connector: Curved 47" o:spid="_x0000_s1026" type="#_x0000_t38" style="position:absolute;margin-left:328.25pt;margin-top:84.3pt;width:30.75pt;height:16.5pt;z-index:251645952;visibility:visible;mso-wrap-style:square;mso-wrap-distance-left:9pt;mso-wrap-distance-top:0;mso-wrap-distance-right:9pt;mso-wrap-distance-bottom:0;mso-position-horizontal:absolute;mso-position-horizontal-relative:text;mso-position-vertical:absolute;mso-position-vertical-relative:text" o:gfxdata="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" adj="10800" strokecolor="#4579b8 [3044]">
+              <v:shape w14:anchorId="7D2265E2" id="Connector: Curved 47" o:spid="_x0000_s1026" type="#_x0000_t38" style="position:absolute;margin-left:328.25pt;margin-top:84.3pt;width:30.75pt;height:16.5pt;z-index:251645952;visibility:visible;mso-wrap-style:square;mso-wrap-distance-left:9pt;mso-wrap-distance-top:0;mso-wrap-distance-right:9pt;mso-wrap-distance-bottom:0;mso-position-horizontal:absolute;mso-position-horizontal-relative:text;mso-position-vertical:absolute;mso-position-vertical-relative:text" o:gfxdata="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" adj="10800" strokecolor="#4579b8 [3044]">
                 <v:stroke startarrow="block" endarrow="block"/>
               </v:shape>
             </w:pict>
@@ -5126,7 +5119,7 @@
           </mc:Choice>
           <mc:Fallback>
             <w:pict>
-              <v:shape w14:anchorId="2D8D4DD4" id="Connector: Curved 39" o:spid="_x0000_s1026" type="#_x0000_t38" style="position:absolute;margin-left:101.75pt;margin-top:70.05pt;width:18pt;height:42pt;flip:y;z-index:251507712;visibility:visible;mso-wrap-style:square;mso-wrap-distance-left:9pt;mso-wrap-distance-top:0;mso-wrap-distance-right:9pt;mso-wrap-distance-bottom:0;mso-position-horizontal:absolute;mso-position-horizontal-relative:text;mso-position-vertical:absolute;mso-position-vertical-relative:text" o:gfxdata="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" adj="10800" strokecolor="#4579b8 [3044]">
+              <v:shape w14:anchorId="5669E836" id="Connector: Curved 39" o:spid="_x0000_s1026" type="#_x0000_t38" style="position:absolute;margin-left:101.75pt;margin-top:70.05pt;width:18pt;height:42pt;flip:y;z-index:251507712;visibility:visible;mso-wrap-style:square;mso-wrap-distance-left:9pt;mso-wrap-distance-top:0;mso-wrap-distance-right:9pt;mso-wrap-distance-bottom:0;mso-position-horizontal:absolute;mso-position-horizontal-relative:text;mso-position-vertical:absolute;mso-position-vertical-relative:text" o:gfxdata="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" adj="10800" strokecolor="#4579b8 [3044]">
                 <v:stroke startarrow="block" endarrow="block"/>
               </v:shape>
             </w:pict>
@@ -5195,7 +5188,7 @@
           </mc:Choice>
           <mc:Fallback>
             <w:pict>
-              <v:shape w14:anchorId="11D015A6" id="Connector: Curved 40" o:spid="_x0000_s1026" type="#_x0000_t38" style="position:absolute;margin-left:101.75pt;margin-top:70.05pt;width:47.25pt;height:108.75pt;flip:y;z-index:251516928;visibility:visible;mso-wrap-style:square;mso-wrap-distance-left:9pt;mso-wrap-distance-top:0;mso-wrap-distance-right:9pt;mso-wrap-distance-bottom:0;mso-position-horizontal:absolute;mso-position-horizontal-relative:text;mso-position-vertical:absolute;mso-position-vertical-relative:text" o:gfxdata="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" adj="10800" strokecolor="#4579b8 [3044]">
+              <v:shape w14:anchorId="0377F4DB" id="Connector: Curved 40" o:spid="_x0000_s1026" type="#_x0000_t38" style="position:absolute;margin-left:101.75pt;margin-top:70.05pt;width:47.25pt;height:108.75pt;flip:y;z-index:251516928;visibility:visible;mso-wrap-style:square;mso-wrap-distance-left:9pt;mso-wrap-distance-top:0;mso-wrap-distance-right:9pt;mso-wrap-distance-bottom:0;mso-position-horizontal:absolute;mso-position-horizontal-relative:text;mso-position-vertical:absolute;mso-position-vertical-relative:text" o:gfxdata="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" adj="10800" strokecolor="#4579b8 [3044]">
                 <v:stroke startarrow="block" endarrow="block"/>
               </v:shape>
             </w:pict>
@@ -5264,7 +5257,7 @@
           </mc:Choice>
           <mc:Fallback>
             <w:pict>
-              <v:shape w14:anchorId="7378C944" id="Connector: Curved 42" o:spid="_x0000_s1026" type="#_x0000_t38" style="position:absolute;margin-left:101.75pt;margin-top:73.05pt;width:54.75pt;height:195pt;flip:y;z-index:251541504;visibility:visible;mso-wrap-style:square;mso-wrap-distance-left:9pt;mso-wrap-distance-top:0;mso-wrap-distance-right:9pt;mso-wrap-distance-bottom:0;mso-position-horizontal:absolute;mso-position-horizontal-relative:text;mso-position-vertical:absolute;mso-position-vertical-relative:text" o:gfxdata="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" adj="10800" strokecolor="#4579b8 [3044]">
+              <v:shape w14:anchorId="3E4B8629" id="Connector: Curved 42" o:spid="_x0000_s1026" type="#_x0000_t38" style="position:absolute;margin-left:101.75pt;margin-top:73.05pt;width:54.75pt;height:195pt;flip:y;z-index:251541504;visibility:visible;mso-wrap-style:square;mso-wrap-distance-left:9pt;mso-wrap-distance-top:0;mso-wrap-distance-right:9pt;mso-wrap-distance-bottom:0;mso-position-horizontal:absolute;mso-position-horizontal-relative:text;mso-position-vertical:absolute;mso-position-vertical-relative:text" o:gfxdata="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" adj="10800" strokecolor="#4579b8 [3044]">
                 <v:stroke startarrow="block" endarrow="block"/>
               </v:shape>
             </w:pict>
@@ -5333,7 +5326,7 @@
           </mc:Choice>
           <mc:Fallback>
             <w:pict>
-              <v:shape w14:anchorId="26A4CDC7" id="Connector: Curved 41" o:spid="_x0000_s1026" type="#_x0000_t38" style="position:absolute;margin-left:156.5pt;margin-top:70.8pt;width:1in;height:105pt;flip:x y;z-index:251530240;visibility:visible;mso-wrap-style:square;mso-wrap-distance-left:9pt;mso-wrap-distance-top:0;mso-wrap-distance-right:9pt;mso-wrap-distance-bottom:0;mso-position-horizontal:absolute;mso-position-horizontal-relative:text;mso-position-vertical:absolute;mso-position-vertical-relative:text" o:gfxdata="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" adj="10800" strokecolor="#4579b8 [3044]">
+              <v:shape w14:anchorId="75BAE18E" id="Connector: Curved 41" o:spid="_x0000_s1026" type="#_x0000_t38" style="position:absolute;margin-left:156.5pt;margin-top:70.8pt;width:1in;height:105pt;flip:x y;z-index:251530240;visibility:visible;mso-wrap-style:square;mso-wrap-distance-left:9pt;mso-wrap-distance-top:0;mso-wrap-distance-right:9pt;mso-wrap-distance-bottom:0;mso-position-horizontal:absolute;mso-position-horizontal-relative:text;mso-position-vertical:absolute;mso-position-vertical-relative:text" o:gfxdata="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" adj="10800" strokecolor="#4579b8 [3044]">
                 <v:stroke startarrow="block" endarrow="block"/>
               </v:shape>
             </w:pict>
@@ -5402,7 +5395,7 @@
           </mc:Choice>
           <mc:Fallback>
             <w:pict>
-              <v:shape w14:anchorId="6AED2A75" id="Connector: Curved 38" o:spid="_x0000_s1026" type="#_x0000_t38" style="position:absolute;margin-left:161.75pt;margin-top:70.05pt;width:66.75pt;height:59.25pt;z-index:251499520;visibility:visible;mso-wrap-style:square;mso-wrap-distance-left:9pt;mso-wrap-distance-top:0;mso-wrap-distance-right:9pt;mso-wrap-distance-bottom:0;mso-position-horizontal:absolute;mso-position-horizontal-relative:text;mso-position-vertical:absolute;mso-position-vertical-relative:text" o:gfxdata="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" adj="10800" strokecolor="#4579b8 [3044]">
+              <v:shape w14:anchorId="389AD9EA" id="Connector: Curved 38" o:spid="_x0000_s1026" type="#_x0000_t38" style="position:absolute;margin-left:161.75pt;margin-top:70.05pt;width:66.75pt;height:59.25pt;z-index:251499520;visibility:visible;mso-wrap-style:square;mso-wrap-distance-left:9pt;mso-wrap-distance-top:0;mso-wrap-distance-right:9pt;mso-wrap-distance-bottom:0;mso-position-horizontal:absolute;mso-position-horizontal-relative:text;mso-position-vertical:absolute;mso-position-vertical-relative:text" o:gfxdata="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" adj="10800" strokecolor="#4579b8 [3044]">
                 <v:stroke startarrow="block" endarrow="block"/>
               </v:shape>
             </w:pict>
@@ -5471,7 +5464,7 @@
           </mc:Choice>
           <mc:Fallback>
             <w:pict>
-              <v:shape w14:anchorId="1178555A" id="Connector: Curved 37" o:spid="_x0000_s1026" type="#_x0000_t38" style="position:absolute;margin-left:172.25pt;margin-top:68.55pt;width:58.5pt;height:21pt;z-index:251488256;visibility:visible;mso-wrap-style:square;mso-wrap-distance-left:9pt;mso-wrap-distance-top:0;mso-wrap-distance-right:9pt;mso-wrap-distance-bottom:0;mso-position-horizontal:absolute;mso-position-horizontal-relative:text;mso-position-vertical:absolute;mso-position-vertical-relative:text" o:gfxdata="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" adj="10800" strokecolor="#4579b8 [3044]">
+              <v:shape w14:anchorId="22860FD3" id="Connector: Curved 37" o:spid="_x0000_s1026" type="#_x0000_t38" style="position:absolute;margin-left:172.25pt;margin-top:68.55pt;width:58.5pt;height:21pt;z-index:251488256;visibility:visible;mso-wrap-style:square;mso-wrap-distance-left:9pt;mso-wrap-distance-top:0;mso-wrap-distance-right:9pt;mso-wrap-distance-bottom:0;mso-position-horizontal:absolute;mso-position-horizontal-relative:text;mso-position-vertical:absolute;mso-position-vertical-relative:text" o:gfxdata="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" adj="10800" strokecolor="#4579b8 [3044]">
                 <v:stroke startarrow="block" endarrow="block"/>
               </v:shape>
             </w:pict>
@@ -14101,6 +14094,18 @@
         </w:tcBorders>
       </w:tcPr>
     </w:tblStylePr>
+  </w:style>
+  <w:style w:type="character" w:styleId="FollowedHyperlink">
+    <w:name w:val="FollowedHyperlink"/>
+    <w:basedOn w:val="DefaultParagraphFont"/>
+    <w:uiPriority w:val="99"/>
+    <w:semiHidden/>
+    <w:unhideWhenUsed/>
+    <w:rsid w:val="00F30575"/>
+    <w:rPr>
+      <w:color w:val="800080" w:themeColor="followedHyperlink"/>
+      <w:u w:val="single"/>
+    </w:rPr>
   </w:style>
 </w:styles>
 </file>

</xml_diff>